<commit_message>
add dig, update phy and marks
</commit_message>
<xml_diff>
--- a/Physics/IA2 Report (Draft).docx
+++ b/Physics/IA2 Report (Draft).docx
@@ -23,13 +23,6 @@
       <w:pPr>
         <w:rPr>
           <w:rFonts w:cstheme="minorHAnsi"/>
-        </w:rPr>
-      </w:pPr>
-    </w:p>
-    <w:p>
-      <w:pPr>
-        <w:rPr>
-          <w:rFonts w:cstheme="minorHAnsi"/>
           <w:b/>
           <w:bCs/>
         </w:rPr>
@@ -204,6 +197,12 @@
           <w:rFonts w:cstheme="minorHAnsi"/>
         </w:rPr>
         <w:t xml:space="preserve"> can more accurately anticipate when the pendulum will stop.</w:t>
+      </w:r>
+      <w:r>
+        <w:rPr>
+          <w:rFonts w:cstheme="minorHAnsi"/>
+        </w:rPr>
+        <w:t xml:space="preserve"> </w:t>
       </w:r>
     </w:p>
     <w:p>
@@ -472,13 +471,12 @@
           <w:rFonts w:cstheme="minorHAnsi"/>
         </w:rPr>
       </w:pPr>
-    </w:p>
-    <w:p>
-      <w:pPr>
-        <w:rPr>
-          <w:rFonts w:cstheme="minorHAnsi"/>
-        </w:rPr>
-      </w:pPr>
+      <w:r>
+        <w:rPr>
+          <w:rFonts w:cstheme="minorHAnsi"/>
+        </w:rPr>
+        <w:t>Due to no chemicals, or environmental factors no ethical considerations were made.</w:t>
+      </w:r>
     </w:p>
     <w:p>
       <w:pPr>
@@ -494,6 +492,7 @@
           <w:b/>
           <w:bCs/>
         </w:rPr>
+        <w:lastRenderedPageBreak/>
         <w:t>Results</w:t>
       </w:r>
     </w:p>
@@ -3252,12 +3251,178 @@
           <w:rFonts w:cstheme="minorHAnsi"/>
         </w:rPr>
       </w:pPr>
+    </w:p>
+    <w:p>
+      <w:pPr>
+        <w:rPr>
+          <w:rFonts w:cstheme="minorHAnsi"/>
+        </w:rPr>
+      </w:pPr>
+    </w:p>
+    <w:p>
+      <w:pPr>
+        <w:rPr>
+          <w:rFonts w:cstheme="minorHAnsi"/>
+        </w:rPr>
+      </w:pPr>
+    </w:p>
+    <w:p>
+      <w:pPr>
+        <w:rPr>
+          <w:rFonts w:cstheme="minorHAnsi"/>
+        </w:rPr>
+      </w:pPr>
+      <w:r>
+        <w:rPr>
+          <w:rFonts w:cstheme="minorHAnsi"/>
+        </w:rPr>
+        <w:lastRenderedPageBreak/>
+        <w:t>Calculating Theoretical Period</w:t>
+      </w:r>
+    </w:p>
+    <w:p>
+      <w:pPr>
+        <w:rPr>
+          <w:rFonts w:cstheme="minorHAnsi"/>
+        </w:rPr>
+      </w:pPr>
+      <m:oMathPara>
+        <m:oMath>
+          <m:r>
+            <w:rPr>
+              <w:rFonts w:ascii="Cambria Math" w:hAnsi="Cambria Math" w:cstheme="minorHAnsi"/>
+            </w:rPr>
+            <m:t>T=2π</m:t>
+          </m:r>
+          <m:rad>
+            <m:radPr>
+              <m:degHide m:val="1"/>
+              <m:ctrlPr>
+                <w:rPr>
+                  <w:rFonts w:ascii="Cambria Math" w:hAnsi="Cambria Math" w:cstheme="minorHAnsi"/>
+                  <w:i/>
+                </w:rPr>
+              </m:ctrlPr>
+            </m:radPr>
+            <m:deg/>
+            <m:e>
+              <m:f>
+                <m:fPr>
+                  <m:ctrlPr>
+                    <w:rPr>
+                      <w:rFonts w:ascii="Cambria Math" w:hAnsi="Cambria Math" w:cstheme="minorHAnsi"/>
+                      <w:i/>
+                    </w:rPr>
+                  </m:ctrlPr>
+                </m:fPr>
+                <m:num>
+                  <m:r>
+                    <w:rPr>
+                      <w:rFonts w:ascii="Cambria Math" w:hAnsi="Cambria Math" w:cstheme="minorHAnsi"/>
+                    </w:rPr>
+                    <m:t>L</m:t>
+                  </m:r>
+                </m:num>
+                <m:den>
+                  <m:r>
+                    <w:rPr>
+                      <w:rFonts w:ascii="Cambria Math" w:hAnsi="Cambria Math" w:cstheme="minorHAnsi"/>
+                    </w:rPr>
+                    <m:t>g</m:t>
+                  </m:r>
+                </m:den>
+              </m:f>
+            </m:e>
+          </m:rad>
+          <m:r>
+            <m:rPr>
+              <m:sty m:val="p"/>
+            </m:rPr>
+            <w:rPr>
+              <w:rFonts w:ascii="Cambria Math" w:hAnsi="Cambria Math" w:cstheme="minorHAnsi"/>
+            </w:rPr>
+            <w:br/>
+          </m:r>
+        </m:oMath>
+        <m:oMath>
+          <m:r>
+            <w:rPr>
+              <w:rFonts w:ascii="Cambria Math" w:hAnsi="Cambria Math" w:cstheme="minorHAnsi"/>
+            </w:rPr>
+            <m:t>L=0.3</m:t>
+          </m:r>
+          <m:r>
+            <m:rPr>
+              <m:sty m:val="p"/>
+            </m:rPr>
+            <w:rPr>
+              <w:rFonts w:ascii="Cambria Math" w:hAnsi="Cambria Math" w:cstheme="minorHAnsi"/>
+            </w:rPr>
+            <w:br/>
+          </m:r>
+        </m:oMath>
+        <m:oMath>
+          <m:r>
+            <w:rPr>
+              <w:rFonts w:ascii="Cambria Math" w:hAnsi="Cambria Math" w:cstheme="minorHAnsi"/>
+            </w:rPr>
+            <m:t>g=9.8</m:t>
+          </m:r>
+          <m:r>
+            <m:rPr>
+              <m:sty m:val="p"/>
+            </m:rPr>
+            <w:rPr>
+              <w:rFonts w:ascii="Cambria Math" w:hAnsi="Cambria Math" w:cstheme="minorHAnsi"/>
+            </w:rPr>
+            <w:br/>
+          </m:r>
+        </m:oMath>
+        <m:oMath>
+          <m:r>
+            <m:rPr>
+              <m:sty m:val="p"/>
+            </m:rPr>
+            <w:rPr>
+              <w:rFonts w:cstheme="minorHAnsi"/>
+            </w:rPr>
+            <w:br/>
+          </m:r>
+        </m:oMath>
+        <m:oMath>
+          <m:r>
+            <w:rPr>
+              <w:rFonts w:ascii="Cambria Math" w:hAnsi="Cambria Math" w:cstheme="minorHAnsi"/>
+            </w:rPr>
+            <m:t>T=1.099</m:t>
+          </m:r>
+        </m:oMath>
+      </m:oMathPara>
+    </w:p>
+    <w:p>
+      <w:pPr>
+        <w:rPr>
+          <w:rFonts w:cstheme="minorHAnsi"/>
+        </w:rPr>
+      </w:pPr>
+      <w:r>
+        <w:rPr>
+          <w:rFonts w:cstheme="minorHAnsi"/>
+        </w:rPr>
+        <w:t xml:space="preserve"> </w:t>
+      </w:r>
+    </w:p>
+    <w:p>
+      <w:pPr>
+        <w:rPr>
+          <w:rFonts w:cstheme="minorHAnsi"/>
+        </w:rPr>
+      </w:pPr>
       <w:r>
         <w:rPr>
           <w:rFonts w:cstheme="minorHAnsi"/>
           <w:noProof/>
         </w:rPr>
-        <w:lastRenderedPageBreak/>
         <w:drawing>
           <wp:inline distT="0" distB="0" distL="0" distR="0" wp14:anchorId="64455670" wp14:editId="53120012">
             <wp:extent cx="5163820" cy="3225165"/>
@@ -3352,22 +3517,130 @@
         <w:rPr>
           <w:rFonts w:cstheme="minorHAnsi"/>
         </w:rPr>
-        <w:t xml:space="preserve">simultaneously. </w:t>
-      </w:r>
-    </w:p>
-    <w:p>
-      <w:pPr>
-        <w:rPr>
-          <w:rFonts w:cstheme="minorHAnsi"/>
-        </w:rPr>
-      </w:pPr>
-    </w:p>
-    <w:p>
-      <w:pPr>
-        <w:rPr>
-          <w:rFonts w:cstheme="minorHAnsi"/>
-        </w:rPr>
-      </w:pPr>
+        <w:t>simultaneously</w:t>
+      </w:r>
+      <w:r>
+        <w:rPr>
+          <w:rFonts w:cstheme="minorHAnsi"/>
+        </w:rPr>
+        <w:t xml:space="preserve">. </w:t>
+      </w:r>
+      <w:r>
+        <w:rPr>
+          <w:rFonts w:cstheme="minorHAnsi"/>
+        </w:rPr>
+        <w:t xml:space="preserve">The uncertainty ranged from 1.5 to 4 percent which is considered </w:t>
+      </w:r>
+      <w:r>
+        <w:rPr>
+          <w:rFonts w:cstheme="minorHAnsi"/>
+        </w:rPr>
+        <w:t>precise</w:t>
+      </w:r>
+      <w:r>
+        <w:rPr>
+          <w:rFonts w:cstheme="minorHAnsi"/>
+        </w:rPr>
+        <w:t xml:space="preserve">. </w:t>
+      </w:r>
+      <w:r>
+        <w:rPr>
+          <w:rFonts w:cstheme="minorHAnsi"/>
+        </w:rPr>
+        <w:t>The coefficient of determination of the linear trendline is also very high at 0.96</w:t>
+      </w:r>
+      <w:r>
+        <w:rPr>
+          <w:rFonts w:cstheme="minorHAnsi"/>
+        </w:rPr>
+        <w:t>.</w:t>
+      </w:r>
+      <w:r>
+        <w:rPr>
+          <w:rFonts w:cstheme="minorHAnsi"/>
+        </w:rPr>
+        <w:t xml:space="preserve"> </w:t>
+      </w:r>
+    </w:p>
+    <w:p>
+      <w:pPr>
+        <w:rPr>
+          <w:rFonts w:cstheme="minorHAnsi"/>
+        </w:rPr>
+      </w:pPr>
+    </w:p>
+    <w:p>
+      <w:pPr>
+        <w:rPr>
+          <w:rFonts w:cstheme="minorHAnsi"/>
+        </w:rPr>
+      </w:pPr>
+      <w:r>
+        <w:rPr>
+          <w:rFonts w:cstheme="minorHAnsi"/>
+        </w:rPr>
+        <w:t>Because all factors affecting period time are known a theoretical period was found to be 1.099</w:t>
+      </w:r>
+      <w:r>
+        <w:rPr>
+          <w:rFonts w:cstheme="minorHAnsi"/>
+        </w:rPr>
+        <w:t>. This is greater than all recorded times during the exp</w:t>
+      </w:r>
+      <w:r>
+        <w:rPr>
+          <w:rFonts w:cstheme="minorHAnsi"/>
+        </w:rPr>
+        <w:t>e</w:t>
+      </w:r>
+      <w:r>
+        <w:rPr>
+          <w:rFonts w:cstheme="minorHAnsi"/>
+        </w:rPr>
+        <w:t>r</w:t>
+      </w:r>
+      <w:r>
+        <w:rPr>
+          <w:rFonts w:cstheme="minorHAnsi"/>
+        </w:rPr>
+        <w:t>i</w:t>
+      </w:r>
+      <w:r>
+        <w:rPr>
+          <w:rFonts w:cstheme="minorHAnsi"/>
+        </w:rPr>
+        <w:t>ment. This implies there is some systematic error in the method of the exp</w:t>
+      </w:r>
+      <w:r>
+        <w:rPr>
+          <w:rFonts w:cstheme="minorHAnsi"/>
+        </w:rPr>
+        <w:t>e</w:t>
+      </w:r>
+      <w:r>
+        <w:rPr>
+          <w:rFonts w:cstheme="minorHAnsi"/>
+        </w:rPr>
+        <w:t>r</w:t>
+      </w:r>
+      <w:r>
+        <w:rPr>
+          <w:rFonts w:cstheme="minorHAnsi"/>
+        </w:rPr>
+        <w:t>i</w:t>
+      </w:r>
+      <w:r>
+        <w:rPr>
+          <w:rFonts w:cstheme="minorHAnsi"/>
+        </w:rPr>
+        <w:t>ment causing this variation</w:t>
+      </w:r>
+      <w:r>
+        <w:rPr>
+          <w:rFonts w:cstheme="minorHAnsi"/>
+        </w:rPr>
+        <w:t xml:space="preserve">. This error is related to the mass as when the mass is increased it becomes further from the theoretical value. </w:t>
+      </w:r>
     </w:p>
     <w:p>
       <w:pPr>
@@ -3392,13 +3665,31 @@
           <w:rFonts w:cstheme="minorHAnsi"/>
         </w:rPr>
       </w:pPr>
-    </w:p>
-    <w:p>
-      <w:pPr>
-        <w:rPr>
-          <w:rFonts w:cstheme="minorHAnsi"/>
-        </w:rPr>
-      </w:pPr>
+      <w:r>
+        <w:rPr>
+          <w:rFonts w:cstheme="minorHAnsi"/>
+        </w:rPr>
+        <w:t xml:space="preserve">The decrease in period time whenever the mass was increased was due the decrease in distance from the top of the retort stand to the centre of mass of the hanging body. This was caused by the design of the stand used to hold the weights. By stacking the weights one on top of the other the centre of mass </w:t>
+      </w:r>
+      <w:r>
+        <w:rPr>
+          <w:rFonts w:cstheme="minorHAnsi"/>
+        </w:rPr>
+        <w:t xml:space="preserve">of the stand raised over the course of the experiment. As seen in the formula for the period of the pendulum, a decrease in the length of the pendulum causes a decrease in period time. </w:t>
+      </w:r>
+      <w:r>
+        <w:rPr>
+          <w:rFonts w:cstheme="minorHAnsi"/>
+        </w:rPr>
+        <w:lastRenderedPageBreak/>
+        <w:t>This is clearly seen in the results of the experiment. The other issue of increasing uncertainty as mass increased</w:t>
+      </w:r>
+      <w:r>
+        <w:rPr>
+          <w:rFonts w:cstheme="minorHAnsi"/>
+        </w:rPr>
+        <w:t xml:space="preserve"> is due to of the person timing tiring throughout the course of the experiment.</w:t>
+      </w:r>
     </w:p>
     <w:p>
       <w:pPr>
@@ -3430,6 +3721,61 @@
           <w:rFonts w:cstheme="minorHAnsi"/>
         </w:rPr>
       </w:pPr>
+      <w:r>
+        <w:rPr>
+          <w:rFonts w:cstheme="minorHAnsi"/>
+        </w:rPr>
+        <w:t>To fix some of the previously documented limitations further changes to the method should be implemented. To fix the issue of varying centre of mass between increasing mass, the length of the string should be reduced to thirty centimetre minus the distance from the bottom of the pendulum to the centre of mass. This should be done while changing the number of masses. This will ensure that the true length of the pendulum is consistent throughout the experiment. To improve the uncertainty from the data</w:t>
+      </w:r>
+      <w:r>
+        <w:rPr>
+          <w:rFonts w:cstheme="minorHAnsi"/>
+        </w:rPr>
+        <w:t xml:space="preserve"> rather than using a stopwatch to measure the period time, a video camera should be used with conjunction with further technology to find precisely the time between when the pendulum is dropped to when it has performed five periods.</w:t>
+      </w:r>
+    </w:p>
+    <w:p>
+      <w:pPr>
+        <w:rPr>
+          <w:rFonts w:cstheme="minorHAnsi"/>
+        </w:rPr>
+      </w:pPr>
+      <w:r>
+        <w:rPr>
+          <w:rFonts w:cstheme="minorHAnsi"/>
+        </w:rPr>
+        <w:t xml:space="preserve">The research question could be expanded to include more factors which theoretically do not </w:t>
+      </w:r>
+      <w:r>
+        <w:rPr>
+          <w:rFonts w:cstheme="minorHAnsi"/>
+        </w:rPr>
+        <w:t>affect</w:t>
+      </w:r>
+      <w:r>
+        <w:rPr>
+          <w:rFonts w:cstheme="minorHAnsi"/>
+        </w:rPr>
+        <w:t xml:space="preserve"> the period time of a pendulum such </w:t>
+      </w:r>
+      <w:r>
+        <w:rPr>
+          <w:rFonts w:cstheme="minorHAnsi"/>
+        </w:rPr>
+        <w:t xml:space="preserve">the </w:t>
+      </w:r>
+      <w:r>
+        <w:rPr>
+          <w:rFonts w:cstheme="minorHAnsi"/>
+        </w:rPr>
+        <w:t>initial angle</w:t>
+      </w:r>
+      <w:r>
+        <w:rPr>
+          <w:rFonts w:cstheme="minorHAnsi"/>
+        </w:rPr>
+        <w:t xml:space="preserve">. </w:t>
+      </w:r>
     </w:p>
     <w:p>
       <w:pPr>
@@ -3468,6 +3814,50 @@
           <w:rFonts w:cstheme="minorHAnsi"/>
         </w:rPr>
       </w:pPr>
+      <w:r>
+        <w:rPr>
+          <w:rFonts w:cstheme="minorHAnsi"/>
+        </w:rPr>
+        <w:t>C</w:t>
+      </w:r>
+      <w:r>
+        <w:rPr>
+          <w:rFonts w:cstheme="minorHAnsi"/>
+        </w:rPr>
+        <w:t>hanges to mass</w:t>
+      </w:r>
+      <w:r>
+        <w:rPr>
+          <w:rFonts w:cstheme="minorHAnsi"/>
+        </w:rPr>
+        <w:t xml:space="preserve"> do</w:t>
+      </w:r>
+      <w:r>
+        <w:rPr>
+          <w:rFonts w:cstheme="minorHAnsi"/>
+        </w:rPr>
+        <w:t xml:space="preserve"> not affect period of a pendulum while pendulum length and acceleration due to gravity remain constant</w:t>
+      </w:r>
+      <w:r>
+        <w:rPr>
+          <w:rFonts w:cstheme="minorHAnsi"/>
+        </w:rPr>
+        <w:t>. This was seen in the results of the experiment which clearly support this claim.</w:t>
+      </w:r>
+    </w:p>
+    <w:p>
+      <w:pPr>
+        <w:rPr>
+          <w:rFonts w:cstheme="minorHAnsi"/>
+        </w:rPr>
+      </w:pPr>
+    </w:p>
+    <w:p>
+      <w:pPr>
+        <w:rPr>
+          <w:rFonts w:cstheme="minorHAnsi"/>
+        </w:rPr>
+      </w:pPr>
     </w:p>
     <w:p>
       <w:pPr>
@@ -3628,21 +4018,7 @@
         <w:rPr>
           <w:rFonts w:cstheme="minorHAnsi"/>
         </w:rPr>
-        <w:t xml:space="preserve">explain OG </w:t>
-      </w:r>
-      <w:proofErr w:type="spellStart"/>
-      <w:r>
-        <w:rPr>
-          <w:rFonts w:cstheme="minorHAnsi"/>
-        </w:rPr>
-        <w:t>expirment</w:t>
-      </w:r>
-      <w:proofErr w:type="spellEnd"/>
-      <w:r>
-        <w:rPr>
-          <w:rFonts w:cstheme="minorHAnsi"/>
-        </w:rPr>
-        <w:t xml:space="preserve">. </w:t>
+        <w:t xml:space="preserve">explain OG expirment. </w:t>
       </w:r>
     </w:p>
     <w:p>
@@ -4044,21 +4420,7 @@
         <w:rPr>
           <w:rFonts w:cstheme="minorHAnsi"/>
         </w:rPr>
-        <w:t xml:space="preserve">Attach string to retort stand ensuring the </w:t>
-      </w:r>
-      <w:proofErr w:type="spellStart"/>
-      <w:r>
-        <w:rPr>
-          <w:rFonts w:cstheme="minorHAnsi"/>
-        </w:rPr>
-        <w:t>sitance</w:t>
-      </w:r>
-      <w:proofErr w:type="spellEnd"/>
-      <w:r>
-        <w:rPr>
-          <w:rFonts w:cstheme="minorHAnsi"/>
-        </w:rPr>
-        <w:t xml:space="preserve"> between the top of the string and the bottom of the stand is 0.3 m</w:t>
+        <w:t>Attach string to retort stand ensuring the sitance between the top of the string and the bottom of the stand is 0.3 m</w:t>
       </w:r>
     </w:p>
     <w:p>

</xml_diff>